<commit_message>
Edited Word document and updated index.html
</commit_message>
<xml_diff>
--- a/files/Prototipo Milpa Netzwerk Web Platform.docx
+++ b/files/Prototipo Milpa Netzwerk Web Platform.docx
@@ -152,14 +152,42 @@
     <w:p>
       <w:pPr>
         <w:rPr>
-          <w:lang w:val="es-MX"/>
-        </w:rPr>
-      </w:pPr>
-      <w:r>
-        <w:rPr>
-          <w:lang w:val="es-MX"/>
-        </w:rPr>
-        <w:t>[Imagen milpa]</w:t>
+          <w:lang w:val="de-DE"/>
+        </w:rPr>
+      </w:pPr>
+      <w:r>
+        <w:rPr>
+          <w:lang w:val="de-DE"/>
+        </w:rPr>
+        <w:t>[</w:t>
+      </w:r>
+      <w:proofErr w:type="spellStart"/>
+      <w:r>
+        <w:rPr>
+          <w:lang w:val="de-DE"/>
+        </w:rPr>
+        <w:t>Imagen</w:t>
+      </w:r>
+      <w:proofErr w:type="spellEnd"/>
+      <w:r>
+        <w:rPr>
+          <w:lang w:val="de-DE"/>
+        </w:rPr>
+        <w:t xml:space="preserve"> </w:t>
+      </w:r>
+      <w:proofErr w:type="spellStart"/>
+      <w:r>
+        <w:rPr>
+          <w:lang w:val="de-DE"/>
+        </w:rPr>
+        <w:t>milpa</w:t>
+      </w:r>
+      <w:proofErr w:type="spellEnd"/>
+      <w:r>
+        <w:rPr>
+          <w:lang w:val="de-DE"/>
+        </w:rPr>
+        <w:t>]</w:t>
       </w:r>
     </w:p>
     <w:p>
@@ -275,13 +303,7 @@
         <w:rPr>
           <w:lang w:val="de-DE"/>
         </w:rPr>
-        <w:t xml:space="preserve"> unsere Partner in Deutschland </w:t>
-      </w:r>
-      <w:r>
-        <w:rPr>
-          <w:lang w:val="de-DE"/>
-        </w:rPr>
-        <w:t xml:space="preserve">eine </w:t>
+        <w:t xml:space="preserve"> unsere Partner in Deutschland eine </w:t>
       </w:r>
       <w:proofErr w:type="spellStart"/>
       <w:r>
@@ -807,19 +829,7 @@
         <w:rPr>
           <w:lang w:val="de-DE"/>
         </w:rPr>
-        <w:t xml:space="preserve">In dieser Zeit gelangte der Mais nach Südeuropa, insbesondere in die Mittelmeerländer, und verbreitete sich von dort aus </w:t>
-      </w:r>
-      <w:r>
-        <w:rPr>
-          <w:lang w:val="de-DE"/>
-        </w:rPr>
-        <w:t>langsam,</w:t>
-      </w:r>
-      <w:r>
-        <w:rPr>
-          <w:lang w:val="de-DE"/>
-        </w:rPr>
-        <w:t xml:space="preserve"> aber stetig nach Norden, Süden und Osten.</w:t>
+        <w:t>In dieser Zeit gelangte der Mais nach Südeuropa, insbesondere in die Mittelmeerländer, und verbreitete sich von dort aus langsam, aber stetig nach Norden, Süden und Osten.</w:t>
       </w:r>
       <w:r>
         <w:rPr>
@@ -844,13 +854,7 @@
         <w:rPr>
           <w:lang w:val="de-DE"/>
         </w:rPr>
-        <w:t>Trotzdem galt Mais in Europa historisch als minderwertiges Lebensmittel im Vergleich zu einheimischem Getreide wie Weizen und Roggen.</w:t>
-      </w:r>
-      <w:r>
-        <w:rPr>
-          <w:lang w:val="de-DE"/>
-        </w:rPr>
-        <w:t xml:space="preserve"> </w:t>
+        <w:t xml:space="preserve">Trotzdem galt Mais in Europa historisch als minderwertiges Lebensmittel im Vergleich zu einheimischem Getreide wie Weizen und Roggen. </w:t>
       </w:r>
       <w:r>
         <w:rPr>
@@ -1127,6 +1131,169 @@
         </w:rPr>
         <w:t>]</w:t>
       </w:r>
+    </w:p>
+    <w:p>
+      <w:pPr>
+        <w:pStyle w:val="Heading1"/>
+        <w:rPr>
+          <w:lang w:val="de-DE"/>
+        </w:rPr>
+      </w:pPr>
+      <w:r>
+        <w:rPr>
+          <w:lang w:val="de-DE"/>
+        </w:rPr>
+        <w:lastRenderedPageBreak/>
+        <w:t>Referenzpunkte und Inspiration Onlineplattform</w:t>
+      </w:r>
+    </w:p>
+    <w:p>
+      <w:pPr>
+        <w:pStyle w:val="ListParagraph"/>
+        <w:numPr>
+          <w:ilvl w:val="0"/>
+          <w:numId w:val="1"/>
+        </w:numPr>
+        <w:rPr>
+          <w:lang w:val="es-MX"/>
+        </w:rPr>
+      </w:pPr>
+      <w:r>
+        <w:rPr>
+          <w:lang w:val="es-MX"/>
+        </w:rPr>
+        <w:t xml:space="preserve">¡Vamos! </w:t>
+      </w:r>
+      <w:proofErr w:type="spellStart"/>
+      <w:r>
+        <w:rPr>
+          <w:lang w:val="es-MX"/>
+        </w:rPr>
+        <w:t>Mapstories.de</w:t>
+      </w:r>
+      <w:proofErr w:type="spellEnd"/>
+      <w:r>
+        <w:rPr>
+          <w:lang w:val="es-MX"/>
+        </w:rPr>
+        <w:t xml:space="preserve">: </w:t>
+      </w:r>
+      <w:hyperlink r:id="rId5" w:history="1">
+        <w:r>
+          <w:rPr>
+            <w:rStyle w:val="Hyperlink"/>
+            <w:lang w:val="es-MX"/>
+          </w:rPr>
+          <w:t>https://vamos-muenster.de/angebote/mapstories/</w:t>
+        </w:r>
+      </w:hyperlink>
+    </w:p>
+    <w:p>
+      <w:pPr>
+        <w:pStyle w:val="ListParagraph"/>
+        <w:numPr>
+          <w:ilvl w:val="0"/>
+          <w:numId w:val="1"/>
+        </w:numPr>
+        <w:rPr>
+          <w:lang w:val="es-MX"/>
+        </w:rPr>
+      </w:pPr>
+      <w:hyperlink r:id="rId6" w:history="1">
+        <w:r>
+          <w:rPr>
+            <w:rStyle w:val="Hyperlink"/>
+            <w:lang w:val="es-MX"/>
+          </w:rPr>
+          <w:t>https://vamos-muenster.de/projekte/welt-weit-virtuell-2/linksammlung-digitales-lernen/</w:t>
+        </w:r>
+      </w:hyperlink>
+    </w:p>
+    <w:p>
+      <w:pPr>
+        <w:pStyle w:val="ListParagraph"/>
+        <w:numPr>
+          <w:ilvl w:val="0"/>
+          <w:numId w:val="1"/>
+        </w:numPr>
+      </w:pPr>
+      <w:r>
+        <w:t>European Action Map 2025</w:t>
+      </w:r>
+      <w:r>
+        <w:t xml:space="preserve"> </w:t>
+      </w:r>
+      <w:proofErr w:type="spellStart"/>
+      <w:r>
+        <w:t>bei</w:t>
+      </w:r>
+      <w:proofErr w:type="spellEnd"/>
+      <w:r>
+        <w:t xml:space="preserve"> </w:t>
+      </w:r>
+      <w:r>
+        <w:t>goodfoodgoodfarming.eu</w:t>
+      </w:r>
+      <w:r>
+        <w:t xml:space="preserve">: </w:t>
+      </w:r>
+      <w:hyperlink r:id="rId7" w:history="1">
+        <w:r>
+          <w:rPr>
+            <w:rStyle w:val="Hyperlink"/>
+          </w:rPr>
+          <w:t>https://goodfoodgoodfarming.eu/</w:t>
+        </w:r>
+      </w:hyperlink>
+      <w:r>
+        <w:br/>
+      </w:r>
+      <w:r>
+        <w:drawing>
+          <wp:inline distT="0" distB="0" distL="0" distR="0" wp14:anchorId="4E033088" wp14:editId="146DA704">
+            <wp:extent cx="5972810" cy="2193290"/>
+            <wp:effectExtent l="0" t="0" r="8890" b="0"/>
+            <wp:docPr id="1320968071" name="Picture 1" descr="A screenshot of a map&#10;&#10;AI-generated content may be incorrect."/>
+            <wp:cNvGraphicFramePr>
+              <a:graphicFrameLocks xmlns:a="http://schemas.openxmlformats.org/drawingml/2006/main" noChangeAspect="1"/>
+            </wp:cNvGraphicFramePr>
+            <a:graphic xmlns:a="http://schemas.openxmlformats.org/drawingml/2006/main">
+              <a:graphicData uri="http://schemas.openxmlformats.org/drawingml/2006/picture">
+                <pic:pic xmlns:pic="http://schemas.openxmlformats.org/drawingml/2006/picture">
+                  <pic:nvPicPr>
+                    <pic:cNvPr id="1320968071" name="Picture 1" descr="A screenshot of a map&#10;&#10;AI-generated content may be incorrect."/>
+                    <pic:cNvPicPr/>
+                  </pic:nvPicPr>
+                  <pic:blipFill>
+                    <a:blip r:embed="rId8"/>
+                    <a:stretch>
+                      <a:fillRect/>
+                    </a:stretch>
+                  </pic:blipFill>
+                  <pic:spPr>
+                    <a:xfrm>
+                      <a:off x="0" y="0"/>
+                      <a:ext cx="5972810" cy="2193290"/>
+                    </a:xfrm>
+                    <a:prstGeom prst="rect">
+                      <a:avLst/>
+                    </a:prstGeom>
+                  </pic:spPr>
+                </pic:pic>
+              </a:graphicData>
+            </a:graphic>
+          </wp:inline>
+        </w:drawing>
+      </w:r>
+    </w:p>
+    <w:p>
+      <w:pPr>
+        <w:pStyle w:val="ListParagraph"/>
+        <w:numPr>
+          <w:ilvl w:val="0"/>
+          <w:numId w:val="1"/>
+        </w:numPr>
+      </w:pPr>
     </w:p>
     <w:sectPr>
       <w:pgSz w:w="12240" w:h="15840"/>
@@ -1136,6 +1303,127 @@
     </w:sectPr>
   </w:body>
 </w:document>
+</file>
+
+<file path=word/numbering.xml><?xml version="1.0" encoding="utf-8"?>
+<w:numbering xmlns:wpc="http://schemas.microsoft.com/office/word/2010/wordprocessingCanvas" xmlns:cx="http://schemas.microsoft.com/office/drawing/2014/chartex" xmlns:cx1="http://schemas.microsoft.com/office/drawing/2015/9/8/chartex" xmlns:cx2="http://schemas.microsoft.com/office/drawing/2015/10/21/chartex" xmlns:cx3="http://schemas.microsoft.com/office/drawing/2016/5/9/chartex" xmlns:cx4="http://schemas.microsoft.com/office/drawing/2016/5/10/chartex" xmlns:cx5="http://schemas.microsoft.com/office/drawing/2016/5/11/chartex" xmlns:cx6="http://schemas.microsoft.com/office/drawing/2016/5/12/chartex" xmlns:cx7="http://schemas.microsoft.com/office/drawing/2016/5/13/chartex" xmlns:cx8="http://schemas.microsoft.com/office/drawing/2016/5/14/chartex" xmlns:mc="http://schemas.openxmlformats.org/markup-compatibility/2006" xmlns:aink="http://schemas.microsoft.com/office/drawing/2016/ink" xmlns:am3d="http://schemas.microsoft.com/office/drawing/2017/model3d" xmlns:o="urn:schemas-microsoft-com:office:office" xmlns:oel="http://schemas.microsoft.com/office/2019/extlst" xmlns:r="http://schemas.openxmlformats.org/officeDocument/2006/relationships" xmlns:m="http://schemas.openxmlformats.org/officeDocument/2006/math" xmlns:v="urn:schemas-microsoft-com:vml" xmlns:wp14="http://schemas.microsoft.com/office/word/2010/wordprocessingDrawing" xmlns:wp="http://schemas.openxmlformats.org/drawingml/2006/wordprocessingDrawing" xmlns:w10="urn:schemas-microsoft-com:office:word" xmlns:w="http://schemas.openxmlformats.org/wordprocessingml/2006/main" xmlns:w14="http://schemas.microsoft.com/office/word/2010/wordml" xmlns:w15="http://schemas.microsoft.com/office/word/2012/wordml" xmlns:w16cex="http://schemas.microsoft.com/office/word/2018/wordml/cex" xmlns:w16cid="http://schemas.microsoft.com/office/word/2016/wordml/cid" xmlns:w16="http://schemas.microsoft.com/office/word/2018/wordml" xmlns:w16du="http://schemas.microsoft.com/office/word/2023/wordml/word16du" xmlns:w16sdtdh="http://schemas.microsoft.com/office/word/2020/wordml/sdtdatahash" xmlns:w16sdtfl="http://schemas.microsoft.com/office/word/2024/wordml/sdtformatlock" xmlns:w16se="http://schemas.microsoft.com/office/word/2015/wordml/symex" xmlns:wpg="http://schemas.microsoft.com/office/word/2010/wordprocessingGroup" xmlns:wpi="http://schemas.microsoft.com/office/word/2010/wordprocessingInk" xmlns:wne="http://schemas.microsoft.com/office/word/2006/wordml" xmlns:wps="http://schemas.microsoft.com/office/word/2010/wordprocessingShape" mc:Ignorable="w14 w15 w16se w16cid w16 w16cex w16sdtdh w16sdtfl w16du wp14">
+  <w:abstractNum w:abstractNumId="0" w15:restartNumberingAfterBreak="0">
+    <w:nsid w:val="3B6601A9"/>
+    <w:multiLevelType w:val="hybridMultilevel"/>
+    <w:tmpl w:val="DF462F26"/>
+    <w:lvl w:ilvl="0" w:tplc="04090001">
+      <w:start w:val="1"/>
+      <w:numFmt w:val="bullet"/>
+      <w:lvlText w:val=""/>
+      <w:lvlJc w:val="left"/>
+      <w:pPr>
+        <w:ind w:left="720" w:hanging="360"/>
+      </w:pPr>
+      <w:rPr>
+        <w:rFonts w:ascii="Symbol" w:hAnsi="Symbol" w:hint="default"/>
+      </w:rPr>
+    </w:lvl>
+    <w:lvl w:ilvl="1" w:tplc="04090003" w:tentative="1">
+      <w:start w:val="1"/>
+      <w:numFmt w:val="bullet"/>
+      <w:lvlText w:val="o"/>
+      <w:lvlJc w:val="left"/>
+      <w:pPr>
+        <w:ind w:left="1440" w:hanging="360"/>
+      </w:pPr>
+      <w:rPr>
+        <w:rFonts w:ascii="Courier New" w:hAnsi="Courier New" w:cs="Courier New" w:hint="default"/>
+      </w:rPr>
+    </w:lvl>
+    <w:lvl w:ilvl="2" w:tplc="04090005" w:tentative="1">
+      <w:start w:val="1"/>
+      <w:numFmt w:val="bullet"/>
+      <w:lvlText w:val=""/>
+      <w:lvlJc w:val="left"/>
+      <w:pPr>
+        <w:ind w:left="2160" w:hanging="360"/>
+      </w:pPr>
+      <w:rPr>
+        <w:rFonts w:ascii="Wingdings" w:hAnsi="Wingdings" w:hint="default"/>
+      </w:rPr>
+    </w:lvl>
+    <w:lvl w:ilvl="3" w:tplc="04090001" w:tentative="1">
+      <w:start w:val="1"/>
+      <w:numFmt w:val="bullet"/>
+      <w:lvlText w:val=""/>
+      <w:lvlJc w:val="left"/>
+      <w:pPr>
+        <w:ind w:left="2880" w:hanging="360"/>
+      </w:pPr>
+      <w:rPr>
+        <w:rFonts w:ascii="Symbol" w:hAnsi="Symbol" w:hint="default"/>
+      </w:rPr>
+    </w:lvl>
+    <w:lvl w:ilvl="4" w:tplc="04090003" w:tentative="1">
+      <w:start w:val="1"/>
+      <w:numFmt w:val="bullet"/>
+      <w:lvlText w:val="o"/>
+      <w:lvlJc w:val="left"/>
+      <w:pPr>
+        <w:ind w:left="3600" w:hanging="360"/>
+      </w:pPr>
+      <w:rPr>
+        <w:rFonts w:ascii="Courier New" w:hAnsi="Courier New" w:cs="Courier New" w:hint="default"/>
+      </w:rPr>
+    </w:lvl>
+    <w:lvl w:ilvl="5" w:tplc="04090005" w:tentative="1">
+      <w:start w:val="1"/>
+      <w:numFmt w:val="bullet"/>
+      <w:lvlText w:val=""/>
+      <w:lvlJc w:val="left"/>
+      <w:pPr>
+        <w:ind w:left="4320" w:hanging="360"/>
+      </w:pPr>
+      <w:rPr>
+        <w:rFonts w:ascii="Wingdings" w:hAnsi="Wingdings" w:hint="default"/>
+      </w:rPr>
+    </w:lvl>
+    <w:lvl w:ilvl="6" w:tplc="04090001" w:tentative="1">
+      <w:start w:val="1"/>
+      <w:numFmt w:val="bullet"/>
+      <w:lvlText w:val=""/>
+      <w:lvlJc w:val="left"/>
+      <w:pPr>
+        <w:ind w:left="5040" w:hanging="360"/>
+      </w:pPr>
+      <w:rPr>
+        <w:rFonts w:ascii="Symbol" w:hAnsi="Symbol" w:hint="default"/>
+      </w:rPr>
+    </w:lvl>
+    <w:lvl w:ilvl="7" w:tplc="04090003" w:tentative="1">
+      <w:start w:val="1"/>
+      <w:numFmt w:val="bullet"/>
+      <w:lvlText w:val="o"/>
+      <w:lvlJc w:val="left"/>
+      <w:pPr>
+        <w:ind w:left="5760" w:hanging="360"/>
+      </w:pPr>
+      <w:rPr>
+        <w:rFonts w:ascii="Courier New" w:hAnsi="Courier New" w:cs="Courier New" w:hint="default"/>
+      </w:rPr>
+    </w:lvl>
+    <w:lvl w:ilvl="8" w:tplc="04090005" w:tentative="1">
+      <w:start w:val="1"/>
+      <w:numFmt w:val="bullet"/>
+      <w:lvlText w:val=""/>
+      <w:lvlJc w:val="left"/>
+      <w:pPr>
+        <w:ind w:left="6480" w:hanging="360"/>
+      </w:pPr>
+      <w:rPr>
+        <w:rFonts w:ascii="Wingdings" w:hAnsi="Wingdings" w:hint="default"/>
+      </w:rPr>
+    </w:lvl>
+  </w:abstractNum>
+  <w:num w:numId="1" w16cid:durableId="805971858">
+    <w:abstractNumId w:val="0"/>
+  </w:num>
+</w:numbering>
 </file>
 
 <file path=word/styles.xml><?xml version="1.0" encoding="utf-8"?>
@@ -1741,6 +2029,7 @@
   <w:style w:type="character" w:default="1" w:styleId="DefaultParagraphFont">
     <w:name w:val="Default Paragraph Font"/>
     <w:uiPriority w:val="1"/>
+    <w:semiHidden/>
     <w:unhideWhenUsed/>
   </w:style>
   <w:style w:type="table" w:default="1" w:styleId="TableNormal">
@@ -2052,6 +2341,29 @@
       <w:smallCaps/>
       <w:color w:val="0F4761" w:themeColor="accent1" w:themeShade="BF"/>
       <w:spacing w:val="5"/>
+    </w:rPr>
+  </w:style>
+  <w:style w:type="character" w:styleId="Hyperlink">
+    <w:name w:val="Hyperlink"/>
+    <w:basedOn w:val="DefaultParagraphFont"/>
+    <w:uiPriority w:val="99"/>
+    <w:unhideWhenUsed/>
+    <w:rsid w:val="003A5647"/>
+    <w:rPr>
+      <w:color w:val="467886" w:themeColor="hyperlink"/>
+      <w:u w:val="single"/>
+    </w:rPr>
+  </w:style>
+  <w:style w:type="character" w:styleId="UnresolvedMention">
+    <w:name w:val="Unresolved Mention"/>
+    <w:basedOn w:val="DefaultParagraphFont"/>
+    <w:uiPriority w:val="99"/>
+    <w:semiHidden/>
+    <w:unhideWhenUsed/>
+    <w:rsid w:val="003A5647"/>
+    <w:rPr>
+      <w:color w:val="605E5C"/>
+      <w:shd w:val="clear" w:color="auto" w:fill="E1DFDD"/>
     </w:rPr>
   </w:style>
 </w:styles>

</xml_diff>